<commit_message>
Minor fixes, finished searching
</commit_message>
<xml_diff>
--- a/SEP/Writing/SCRUM/Sprint 3/Sprint_3 Backlog.docx
+++ b/SEP/Writing/SCRUM/Sprint 3/Sprint_3 Backlog.docx
@@ -282,8 +282,6 @@
               </w:rPr>
               <w:t>Finish</w:t>
             </w:r>
-            <w:bookmarkStart w:id="0" w:name="_GoBack"/>
-            <w:bookmarkEnd w:id="0"/>
             <w:r>
               <w:rPr>
                 <w:sz w:val="24"/>
@@ -1834,8 +1832,10 @@
                 <w:sz w:val="24"/>
                 <w:szCs w:val="24"/>
               </w:rPr>
-              <w:t>Not started</w:t>
-            </w:r>
+              <w:t>Finished</w:t>
+            </w:r>
+            <w:bookmarkStart w:id="0" w:name="_GoBack"/>
+            <w:bookmarkEnd w:id="0"/>
           </w:p>
         </w:tc>
       </w:tr>

</xml_diff>